<commit_message>
finish add comments on Mackenzie
</commit_message>
<xml_diff>
--- a/Final report of internship.docx
+++ b/Final report of internship.docx
@@ -99,7 +99,25 @@
           <w:szCs w:val="36"/>
           <w:lang w:val="en-CA"/>
         </w:rPr>
-        <w:t>Variable Table</w:t>
+        <w:t>Variable</w:t>
+      </w:r>
+      <w:r>
+        <w:rPr>
+          <w:b/>
+          <w:sz w:val="36"/>
+          <w:szCs w:val="36"/>
+          <w:lang w:val="en-CA"/>
+        </w:rPr>
+        <w:t xml:space="preserve"> Definition</w:t>
+      </w:r>
+      <w:r>
+        <w:rPr>
+          <w:b/>
+          <w:sz w:val="36"/>
+          <w:szCs w:val="36"/>
+          <w:lang w:val="en-CA"/>
+        </w:rPr>
+        <w:t xml:space="preserve"> Table</w:t>
       </w:r>
     </w:p>
     <w:p>
@@ -395,12 +413,21 @@
           <w:p>
             <w:pPr>
               <w:rPr>
-                <w:b/>
-                <w:sz w:val="32"/>
-                <w:szCs w:val="32"/>
+                <w:sz w:val="28"/>
+                <w:szCs w:val="28"/>
                 <w:lang w:val="en-CA"/>
               </w:rPr>
             </w:pPr>
+            <w:proofErr w:type="spellStart"/>
+            <w:r>
+              <w:rPr>
+                <w:sz w:val="28"/>
+                <w:szCs w:val="28"/>
+                <w:lang w:val="en-CA"/>
+              </w:rPr>
+              <w:t>entryFreq</w:t>
+            </w:r>
+            <w:proofErr w:type="spellEnd"/>
           </w:p>
         </w:tc>
         <w:tc>
@@ -410,12 +437,35 @@
           <w:p>
             <w:pPr>
               <w:rPr>
-                <w:b/>
                 <w:sz w:val="32"/>
                 <w:szCs w:val="32"/>
                 <w:lang w:val="en-CA"/>
               </w:rPr>
             </w:pPr>
+            <w:r>
+              <w:rPr>
+                <w:sz w:val="28"/>
+                <w:szCs w:val="28"/>
+                <w:lang w:val="en-CA"/>
+              </w:rPr>
+              <w:t xml:space="preserve">The </w:t>
+            </w:r>
+            <w:r>
+              <w:rPr>
+                <w:sz w:val="28"/>
+                <w:szCs w:val="28"/>
+                <w:lang w:val="en-CA"/>
+              </w:rPr>
+              <w:t xml:space="preserve">frequency of </w:t>
+            </w:r>
+            <w:r>
+              <w:rPr>
+                <w:sz w:val="28"/>
+                <w:szCs w:val="28"/>
+                <w:lang w:val="en-CA"/>
+              </w:rPr>
+              <w:t>entry.</w:t>
+            </w:r>
           </w:p>
         </w:tc>
       </w:tr>
@@ -427,12 +477,13 @@
           <w:p>
             <w:pPr>
               <w:rPr>
-                <w:b/>
-                <w:sz w:val="32"/>
-                <w:szCs w:val="32"/>
+                <w:sz w:val="28"/>
+                <w:szCs w:val="28"/>
                 <w:lang w:val="en-CA"/>
               </w:rPr>
             </w:pPr>
+            <w:bookmarkStart w:id="0" w:name="_GoBack"/>
+            <w:bookmarkEnd w:id="0"/>
           </w:p>
         </w:tc>
         <w:tc>
@@ -442,7 +493,6 @@
           <w:p>
             <w:pPr>
               <w:rPr>
-                <w:b/>
                 <w:sz w:val="32"/>
                 <w:szCs w:val="32"/>
                 <w:lang w:val="en-CA"/>
@@ -624,13 +674,23 @@
           <w:lang w:val="en-CA"/>
         </w:rPr>
       </w:pPr>
-      <w:r>
-        <w:rPr>
-          <w:sz w:val="28"/>
-          <w:szCs w:val="28"/>
-          <w:lang w:val="en-CA"/>
-        </w:rPr>
-        <w:t xml:space="preserve">So the two devices collect data separately. However, we need </w:t>
+      <w:proofErr w:type="gramStart"/>
+      <w:r>
+        <w:rPr>
+          <w:sz w:val="28"/>
+          <w:szCs w:val="28"/>
+          <w:lang w:val="en-CA"/>
+        </w:rPr>
+        <w:t>So</w:t>
+      </w:r>
+      <w:proofErr w:type="gramEnd"/>
+      <w:r>
+        <w:rPr>
+          <w:sz w:val="28"/>
+          <w:szCs w:val="28"/>
+          <w:lang w:val="en-CA"/>
+        </w:rPr>
+        <w:t xml:space="preserve"> the two devices collect data separately. However, we need </w:t>
       </w:r>
       <w:r>
         <w:rPr>
@@ -800,31 +860,41 @@
           <w:lang w:val="en-CA"/>
         </w:rPr>
         <w:lastRenderedPageBreak/>
-        <w:t>We use the timestamp on the laptop to represent th</w:t>
-      </w:r>
-      <w:r>
-        <w:rPr>
-          <w:sz w:val="28"/>
-          <w:szCs w:val="28"/>
-          <w:lang w:val="en-CA"/>
-        </w:rPr>
-        <w:t>e time of a frame from leap motion data. And we use the system time of android to represent start-time and final-lift-up-time of a trial from android data. But the</w:t>
-      </w:r>
-      <w:r>
-        <w:rPr>
-          <w:sz w:val="28"/>
-          <w:szCs w:val="28"/>
-          <w:lang w:val="en-CA"/>
-        </w:rPr>
-        <w:t xml:space="preserve"> time of laptop and android can </w:t>
-      </w:r>
-      <w:r>
-        <w:rPr>
-          <w:sz w:val="28"/>
-          <w:szCs w:val="28"/>
-          <w:lang w:val="en-CA"/>
-        </w:rPr>
-        <w:t xml:space="preserve">not </w:t>
+        <w:t>We use the timestamp on the laptop to represent the time of a frame from leap motion data. And we use the system time of android to represent start-time and final-lift-up-time of a trial from android data. But the</w:t>
+      </w:r>
+      <w:r>
+        <w:rPr>
+          <w:sz w:val="28"/>
+          <w:szCs w:val="28"/>
+          <w:lang w:val="en-CA"/>
+        </w:rPr>
+        <w:t xml:space="preserve"> time of laptop and android </w:t>
+      </w:r>
+      <w:proofErr w:type="spellStart"/>
+      <w:r>
+        <w:rPr>
+          <w:sz w:val="28"/>
+          <w:szCs w:val="28"/>
+          <w:lang w:val="en-CA"/>
+        </w:rPr>
+        <w:t xml:space="preserve">can </w:t>
+      </w:r>
+      <w:r>
+        <w:rPr>
+          <w:sz w:val="28"/>
+          <w:szCs w:val="28"/>
+          <w:lang w:val="en-CA"/>
+        </w:rPr>
+        <w:t>not</w:t>
+      </w:r>
+      <w:proofErr w:type="spellEnd"/>
+      <w:r>
+        <w:rPr>
+          <w:sz w:val="28"/>
+          <w:szCs w:val="28"/>
+          <w:lang w:val="en-CA"/>
+        </w:rPr>
+        <w:t xml:space="preserve"> </w:t>
       </w:r>
       <w:r>
         <w:rPr>
@@ -1233,15 +1303,33 @@
           <w:szCs w:val="28"/>
           <w:lang w:val="en-CA"/>
         </w:rPr>
-        <w:t>e use begin</w:t>
-      </w:r>
-      <w:r>
-        <w:rPr>
-          <w:sz w:val="28"/>
-          <w:szCs w:val="28"/>
-          <w:lang w:val="en-CA"/>
-        </w:rPr>
-        <w:t>Clock to record the start time.</w:t>
+        <w:t xml:space="preserve">e use </w:t>
+      </w:r>
+      <w:proofErr w:type="spellStart"/>
+      <w:r>
+        <w:rPr>
+          <w:sz w:val="28"/>
+          <w:szCs w:val="28"/>
+          <w:lang w:val="en-CA"/>
+        </w:rPr>
+        <w:t>begin</w:t>
+      </w:r>
+      <w:r>
+        <w:rPr>
+          <w:sz w:val="28"/>
+          <w:szCs w:val="28"/>
+          <w:lang w:val="en-CA"/>
+        </w:rPr>
+        <w:t>Clock</w:t>
+      </w:r>
+      <w:proofErr w:type="spellEnd"/>
+      <w:r>
+        <w:rPr>
+          <w:sz w:val="28"/>
+          <w:szCs w:val="28"/>
+          <w:lang w:val="en-CA"/>
+        </w:rPr>
+        <w:t xml:space="preserve"> to record the start time.</w:t>
       </w:r>
       <w:r>
         <w:rPr>
@@ -1265,23 +1353,95 @@
           <w:szCs w:val="28"/>
           <w:lang w:val="en-CA"/>
         </w:rPr>
-        <w:t>we receive response from the server, endClock is used to represent the end time.</w:t>
-      </w:r>
-      <w:r>
-        <w:rPr>
-          <w:sz w:val="28"/>
-          <w:szCs w:val="28"/>
-          <w:lang w:val="en-CA"/>
-        </w:rPr>
-        <w:t xml:space="preserve"> So Round-Trip</w:t>
-      </w:r>
-      <w:r>
-        <w:rPr>
-          <w:sz w:val="28"/>
-          <w:szCs w:val="28"/>
-          <w:lang w:val="en-CA"/>
-        </w:rPr>
-        <w:t xml:space="preserve"> Time is endClock minus beginClock. Since we get the system time of android after being responded, the delay </w:t>
+        <w:t xml:space="preserve">we receive response from the server, </w:t>
+      </w:r>
+      <w:proofErr w:type="spellStart"/>
+      <w:r>
+        <w:rPr>
+          <w:sz w:val="28"/>
+          <w:szCs w:val="28"/>
+          <w:lang w:val="en-CA"/>
+        </w:rPr>
+        <w:t>endClock</w:t>
+      </w:r>
+      <w:proofErr w:type="spellEnd"/>
+      <w:r>
+        <w:rPr>
+          <w:sz w:val="28"/>
+          <w:szCs w:val="28"/>
+          <w:lang w:val="en-CA"/>
+        </w:rPr>
+        <w:t xml:space="preserve"> is used to represent the end time.</w:t>
+      </w:r>
+      <w:r>
+        <w:rPr>
+          <w:sz w:val="28"/>
+          <w:szCs w:val="28"/>
+          <w:lang w:val="en-CA"/>
+        </w:rPr>
+        <w:t xml:space="preserve"> </w:t>
+      </w:r>
+      <w:proofErr w:type="gramStart"/>
+      <w:r>
+        <w:rPr>
+          <w:sz w:val="28"/>
+          <w:szCs w:val="28"/>
+          <w:lang w:val="en-CA"/>
+        </w:rPr>
+        <w:t>So</w:t>
+      </w:r>
+      <w:proofErr w:type="gramEnd"/>
+      <w:r>
+        <w:rPr>
+          <w:sz w:val="28"/>
+          <w:szCs w:val="28"/>
+          <w:lang w:val="en-CA"/>
+        </w:rPr>
+        <w:t xml:space="preserve"> Round-Trip</w:t>
+      </w:r>
+      <w:r>
+        <w:rPr>
+          <w:sz w:val="28"/>
+          <w:szCs w:val="28"/>
+          <w:lang w:val="en-CA"/>
+        </w:rPr>
+        <w:t xml:space="preserve"> Time is </w:t>
+      </w:r>
+      <w:proofErr w:type="spellStart"/>
+      <w:r>
+        <w:rPr>
+          <w:sz w:val="28"/>
+          <w:szCs w:val="28"/>
+          <w:lang w:val="en-CA"/>
+        </w:rPr>
+        <w:t>endClock</w:t>
+      </w:r>
+      <w:proofErr w:type="spellEnd"/>
+      <w:r>
+        <w:rPr>
+          <w:sz w:val="28"/>
+          <w:szCs w:val="28"/>
+          <w:lang w:val="en-CA"/>
+        </w:rPr>
+        <w:t xml:space="preserve"> minus </w:t>
+      </w:r>
+      <w:proofErr w:type="spellStart"/>
+      <w:r>
+        <w:rPr>
+          <w:sz w:val="28"/>
+          <w:szCs w:val="28"/>
+          <w:lang w:val="en-CA"/>
+        </w:rPr>
+        <w:t>beginClock</w:t>
+      </w:r>
+      <w:proofErr w:type="spellEnd"/>
+      <w:r>
+        <w:rPr>
+          <w:sz w:val="28"/>
+          <w:szCs w:val="28"/>
+          <w:lang w:val="en-CA"/>
+        </w:rPr>
+        <w:t xml:space="preserve">. Since we get the system time of android after being responded, the delay </w:t>
       </w:r>
       <w:r>
         <w:rPr>
@@ -1307,8 +1467,6 @@
         </w:rPr>
         <w:t>et the difference of timestamps from two devices.</w:t>
       </w:r>
-      <w:bookmarkStart w:id="0" w:name="_GoBack"/>
-      <w:bookmarkEnd w:id="0"/>
     </w:p>
     <w:p>
       <w:pPr>
@@ -1665,6 +1823,7 @@
         </w:rPr>
         <w:t xml:space="preserve"> </w:t>
       </w:r>
+      <w:proofErr w:type="gramStart"/>
       <w:r>
         <w:rPr>
           <w:sz w:val="28"/>
@@ -1687,7 +1846,16 @@
           <w:szCs w:val="28"/>
           <w:lang w:val="en-CA"/>
         </w:rPr>
-        <w:t>x2,</w:t>
+        <w:t>x</w:t>
+      </w:r>
+      <w:proofErr w:type="gramEnd"/>
+      <w:r>
+        <w:rPr>
+          <w:sz w:val="28"/>
+          <w:szCs w:val="28"/>
+          <w:lang w:val="en-CA"/>
+        </w:rPr>
+        <w:t>2,</w:t>
       </w:r>
       <w:r>
         <w:rPr>
@@ -1874,7 +2042,25 @@
           <w:szCs w:val="28"/>
           <w:lang w:val="en-CA"/>
         </w:rPr>
-        <w:t xml:space="preserve"> ( x2-x1 , </w:t>
+        <w:t xml:space="preserve"> </w:t>
+      </w:r>
+      <w:proofErr w:type="gramStart"/>
+      <w:r>
+        <w:rPr>
+          <w:sz w:val="28"/>
+          <w:szCs w:val="28"/>
+          <w:lang w:val="en-CA"/>
+        </w:rPr>
+        <w:t>( x</w:t>
+      </w:r>
+      <w:proofErr w:type="gramEnd"/>
+      <w:r>
+        <w:rPr>
+          <w:sz w:val="28"/>
+          <w:szCs w:val="28"/>
+          <w:lang w:val="en-CA"/>
+        </w:rPr>
+        <w:t xml:space="preserve">2-x1 , </w:t>
       </w:r>
       <w:r>
         <w:rPr>
@@ -1959,6 +2145,7 @@
         </w:rPr>
         <w:t xml:space="preserve"> </w:t>
       </w:r>
+      <w:proofErr w:type="gramStart"/>
       <w:r>
         <w:rPr>
           <w:sz w:val="28"/>
@@ -1981,7 +2168,16 @@
           <w:szCs w:val="28"/>
           <w:lang w:val="en-CA"/>
         </w:rPr>
-        <w:t>x3-x1,</w:t>
+        <w:t>x</w:t>
+      </w:r>
+      <w:proofErr w:type="gramEnd"/>
+      <w:r>
+        <w:rPr>
+          <w:sz w:val="28"/>
+          <w:szCs w:val="28"/>
+          <w:lang w:val="en-CA"/>
+        </w:rPr>
+        <w:t>3-x1,</w:t>
       </w:r>
       <w:r>
         <w:rPr>
@@ -2048,7 +2244,85 @@
           <w:szCs w:val="28"/>
           <w:lang w:val="en-CA"/>
         </w:rPr>
-        <w:t>Let vector n be the normal vector of tablet.</w:t>
+        <w:t xml:space="preserve">Let </w:t>
+      </w:r>
+      <m:oMath>
+        <m:r>
+          <w:rPr>
+            <w:rFonts w:ascii="Cambria Math" w:hAnsi="Cambria Math"/>
+            <w:sz w:val="28"/>
+            <w:szCs w:val="28"/>
+            <w:lang w:val="en-CA"/>
+          </w:rPr>
+          <m:t xml:space="preserve"> </m:t>
+        </m:r>
+        <m:box>
+          <m:boxPr>
+            <m:opEmu m:val="1"/>
+            <m:ctrlPr>
+              <w:rPr>
+                <w:rFonts w:ascii="Cambria Math" w:hAnsi="Cambria Math"/>
+                <w:b/>
+                <w:i/>
+                <w:sz w:val="28"/>
+                <w:szCs w:val="28"/>
+                <w:lang w:val="en-CA"/>
+              </w:rPr>
+            </m:ctrlPr>
+          </m:boxPr>
+          <m:e>
+            <m:groupChr>
+              <m:groupChrPr>
+                <m:chr m:val="→"/>
+                <m:pos m:val="top"/>
+                <m:ctrlPr>
+                  <w:rPr>
+                    <w:rFonts w:ascii="Cambria Math" w:hAnsi="Cambria Math"/>
+                    <w:b/>
+                    <w:i/>
+                    <w:sz w:val="28"/>
+                    <w:szCs w:val="28"/>
+                    <w:lang w:val="en-CA"/>
+                  </w:rPr>
+                </m:ctrlPr>
+              </m:groupChrPr>
+              <m:e>
+                <m:r>
+                  <m:rPr>
+                    <m:sty m:val="bi"/>
+                  </m:rPr>
+                  <w:rPr>
+                    <w:rFonts w:ascii="Cambria Math" w:hAnsi="Cambria Math"/>
+                    <w:sz w:val="28"/>
+                    <w:szCs w:val="28"/>
+                    <w:lang w:val="en-CA"/>
+                  </w:rPr>
+                  <m:t>n</m:t>
+                </m:r>
+              </m:e>
+            </m:groupChr>
+            <m:r>
+              <m:rPr>
+                <m:sty m:val="bi"/>
+              </m:rPr>
+              <w:rPr>
+                <w:rFonts w:ascii="Cambria Math" w:hAnsi="Cambria Math"/>
+                <w:sz w:val="28"/>
+                <w:szCs w:val="28"/>
+                <w:lang w:val="en-CA"/>
+              </w:rPr>
+              <m:t xml:space="preserve"> </m:t>
+            </m:r>
+          </m:e>
+        </m:box>
+      </m:oMath>
+      <w:r>
+        <w:rPr>
+          <w:sz w:val="28"/>
+          <w:szCs w:val="28"/>
+          <w:lang w:val="en-CA"/>
+        </w:rPr>
+        <w:t xml:space="preserve"> be the normal vector of tablet.</w:t>
       </w:r>
     </w:p>
     <w:p>
@@ -2159,7 +2433,209 @@
           <w:szCs w:val="28"/>
           <w:lang w:val="en-CA"/>
         </w:rPr>
-        <w:t>Then P1=(0,0,-d) P2=(1,0,-d) P3=(0,1,-d-1)</w:t>
+        <w:t>Then P1</w:t>
+      </w:r>
+      <w:r>
+        <w:rPr>
+          <w:sz w:val="28"/>
+          <w:szCs w:val="28"/>
+          <w:lang w:val="en-CA"/>
+        </w:rPr>
+        <w:t xml:space="preserve"> </w:t>
+      </w:r>
+      <w:r>
+        <w:rPr>
+          <w:sz w:val="28"/>
+          <w:szCs w:val="28"/>
+          <w:lang w:val="en-CA"/>
+        </w:rPr>
+        <w:t>=</w:t>
+      </w:r>
+      <w:r>
+        <w:rPr>
+          <w:sz w:val="28"/>
+          <w:szCs w:val="28"/>
+          <w:lang w:val="en-CA"/>
+        </w:rPr>
+        <w:t xml:space="preserve"> </w:t>
+      </w:r>
+      <w:proofErr w:type="gramStart"/>
+      <w:r>
+        <w:rPr>
+          <w:sz w:val="28"/>
+          <w:szCs w:val="28"/>
+          <w:lang w:val="en-CA"/>
+        </w:rPr>
+        <w:t>(</w:t>
+      </w:r>
+      <w:r>
+        <w:rPr>
+          <w:sz w:val="28"/>
+          <w:szCs w:val="28"/>
+          <w:lang w:val="en-CA"/>
+        </w:rPr>
+        <w:t xml:space="preserve"> </w:t>
+      </w:r>
+      <w:r>
+        <w:rPr>
+          <w:sz w:val="28"/>
+          <w:szCs w:val="28"/>
+          <w:lang w:val="en-CA"/>
+        </w:rPr>
+        <w:t>0</w:t>
+      </w:r>
+      <w:proofErr w:type="gramEnd"/>
+      <w:r>
+        <w:rPr>
+          <w:sz w:val="28"/>
+          <w:szCs w:val="28"/>
+          <w:lang w:val="en-CA"/>
+        </w:rPr>
+        <w:t>,0,-d</w:t>
+      </w:r>
+      <w:r>
+        <w:rPr>
+          <w:sz w:val="28"/>
+          <w:szCs w:val="28"/>
+          <w:lang w:val="en-CA"/>
+        </w:rPr>
+        <w:t xml:space="preserve"> </w:t>
+      </w:r>
+      <w:r>
+        <w:rPr>
+          <w:sz w:val="28"/>
+          <w:szCs w:val="28"/>
+          <w:lang w:val="en-CA"/>
+        </w:rPr>
+        <w:t>) P2</w:t>
+      </w:r>
+      <w:r>
+        <w:rPr>
+          <w:sz w:val="28"/>
+          <w:szCs w:val="28"/>
+          <w:lang w:val="en-CA"/>
+        </w:rPr>
+        <w:t xml:space="preserve"> </w:t>
+      </w:r>
+      <w:r>
+        <w:rPr>
+          <w:sz w:val="28"/>
+          <w:szCs w:val="28"/>
+          <w:lang w:val="en-CA"/>
+        </w:rPr>
+        <w:t>=</w:t>
+      </w:r>
+      <w:r>
+        <w:rPr>
+          <w:sz w:val="28"/>
+          <w:szCs w:val="28"/>
+          <w:lang w:val="en-CA"/>
+        </w:rPr>
+        <w:t xml:space="preserve"> </w:t>
+      </w:r>
+      <w:r>
+        <w:rPr>
+          <w:sz w:val="28"/>
+          <w:szCs w:val="28"/>
+          <w:lang w:val="en-CA"/>
+        </w:rPr>
+        <w:t>(</w:t>
+      </w:r>
+      <w:r>
+        <w:rPr>
+          <w:sz w:val="28"/>
+          <w:szCs w:val="28"/>
+          <w:lang w:val="en-CA"/>
+        </w:rPr>
+        <w:t xml:space="preserve"> </w:t>
+      </w:r>
+      <w:r>
+        <w:rPr>
+          <w:sz w:val="28"/>
+          <w:szCs w:val="28"/>
+          <w:lang w:val="en-CA"/>
+        </w:rPr>
+        <w:t>1,0,-d</w:t>
+      </w:r>
+      <w:r>
+        <w:rPr>
+          <w:sz w:val="28"/>
+          <w:szCs w:val="28"/>
+          <w:lang w:val="en-CA"/>
+        </w:rPr>
+        <w:t xml:space="preserve"> </w:t>
+      </w:r>
+      <w:r>
+        <w:rPr>
+          <w:sz w:val="28"/>
+          <w:szCs w:val="28"/>
+          <w:lang w:val="en-CA"/>
+        </w:rPr>
+        <w:t>) P3</w:t>
+      </w:r>
+      <w:r>
+        <w:rPr>
+          <w:sz w:val="28"/>
+          <w:szCs w:val="28"/>
+          <w:lang w:val="en-CA"/>
+        </w:rPr>
+        <w:t xml:space="preserve"> </w:t>
+      </w:r>
+      <w:r>
+        <w:rPr>
+          <w:sz w:val="28"/>
+          <w:szCs w:val="28"/>
+          <w:lang w:val="en-CA"/>
+        </w:rPr>
+        <w:t>=</w:t>
+      </w:r>
+      <w:r>
+        <w:rPr>
+          <w:sz w:val="28"/>
+          <w:szCs w:val="28"/>
+          <w:lang w:val="en-CA"/>
+        </w:rPr>
+        <w:t xml:space="preserve"> </w:t>
+      </w:r>
+      <w:r>
+        <w:rPr>
+          <w:sz w:val="28"/>
+          <w:szCs w:val="28"/>
+          <w:lang w:val="en-CA"/>
+        </w:rPr>
+        <w:t>(</w:t>
+      </w:r>
+      <w:r>
+        <w:rPr>
+          <w:sz w:val="28"/>
+          <w:szCs w:val="28"/>
+          <w:lang w:val="en-CA"/>
+        </w:rPr>
+        <w:t xml:space="preserve"> </w:t>
+      </w:r>
+      <w:r>
+        <w:rPr>
+          <w:sz w:val="28"/>
+          <w:szCs w:val="28"/>
+          <w:lang w:val="en-CA"/>
+        </w:rPr>
+        <w:t>0,1,-d-1</w:t>
+      </w:r>
+      <w:r>
+        <w:rPr>
+          <w:sz w:val="28"/>
+          <w:szCs w:val="28"/>
+          <w:lang w:val="en-CA"/>
+        </w:rPr>
+        <w:t xml:space="preserve"> </w:t>
+      </w:r>
+      <w:r>
+        <w:rPr>
+          <w:sz w:val="28"/>
+          <w:szCs w:val="28"/>
+          <w:lang w:val="en-CA"/>
+        </w:rPr>
+        <w:t>)</w:t>
       </w:r>
     </w:p>
     <w:p>
@@ -2192,7 +2668,100 @@
           <w:szCs w:val="28"/>
           <w:lang w:val="en-CA"/>
         </w:rPr>
-        <w:t>Vector n=</w:t>
+        <w:t xml:space="preserve">Finally, we got the normal </w:t>
+      </w:r>
+      <w:r>
+        <w:rPr>
+          <w:sz w:val="28"/>
+          <w:szCs w:val="28"/>
+          <w:lang w:val="en-CA"/>
+        </w:rPr>
+        <w:t>Vector</w:t>
+      </w:r>
+      <w:r>
+        <w:rPr>
+          <w:sz w:val="28"/>
+          <w:szCs w:val="28"/>
+          <w:lang w:val="en-CA"/>
+        </w:rPr>
+        <w:t xml:space="preserve">  </w:t>
+      </w:r>
+      <m:oMath>
+        <m:box>
+          <m:boxPr>
+            <m:opEmu m:val="1"/>
+            <m:ctrlPr>
+              <w:rPr>
+                <w:rFonts w:ascii="Cambria Math" w:hAnsi="Cambria Math"/>
+                <w:b/>
+                <w:i/>
+                <w:sz w:val="28"/>
+                <w:szCs w:val="28"/>
+                <w:lang w:val="en-CA"/>
+              </w:rPr>
+            </m:ctrlPr>
+          </m:boxPr>
+          <m:e>
+            <m:groupChr>
+              <m:groupChrPr>
+                <m:chr m:val="→"/>
+                <m:pos m:val="top"/>
+                <m:ctrlPr>
+                  <w:rPr>
+                    <w:rFonts w:ascii="Cambria Math" w:hAnsi="Cambria Math"/>
+                    <w:b/>
+                    <w:i/>
+                    <w:sz w:val="28"/>
+                    <w:szCs w:val="28"/>
+                    <w:lang w:val="en-CA"/>
+                  </w:rPr>
+                </m:ctrlPr>
+              </m:groupChrPr>
+              <m:e>
+                <m:r>
+                  <m:rPr>
+                    <m:sty m:val="bi"/>
+                  </m:rPr>
+                  <w:rPr>
+                    <w:rFonts w:ascii="Cambria Math" w:hAnsi="Cambria Math"/>
+                    <w:sz w:val="28"/>
+                    <w:szCs w:val="28"/>
+                    <w:lang w:val="en-CA"/>
+                  </w:rPr>
+                  <m:t>n</m:t>
+                </m:r>
+              </m:e>
+            </m:groupChr>
+          </m:e>
+        </m:box>
+        <m:r>
+          <m:rPr>
+            <m:sty m:val="bi"/>
+          </m:rPr>
+          <w:rPr>
+            <w:rFonts w:ascii="Cambria Math" w:hAnsi="Cambria Math"/>
+            <w:sz w:val="28"/>
+            <w:szCs w:val="28"/>
+            <w:lang w:val="en-CA"/>
+          </w:rPr>
+          <m:t xml:space="preserve"> </m:t>
+        </m:r>
+      </m:oMath>
+      <w:r>
+        <w:rPr>
+          <w:sz w:val="28"/>
+          <w:szCs w:val="28"/>
+          <w:lang w:val="en-CA"/>
+        </w:rPr>
+        <w:t>=</w:t>
+      </w:r>
+      <w:r>
+        <w:rPr>
+          <w:sz w:val="28"/>
+          <w:szCs w:val="28"/>
+          <w:lang w:val="en-CA"/>
+        </w:rPr>
+        <w:t xml:space="preserve"> </w:t>
       </w:r>
       <w:r>
         <w:rPr>
@@ -2336,6 +2905,7 @@
         </w:rPr>
         <w:t xml:space="preserve">e movement is inside the target. Let </w:t>
       </w:r>
+      <w:proofErr w:type="spellStart"/>
       <w:r>
         <w:rPr>
           <w:b/>
@@ -2343,7 +2913,17 @@
           <w:szCs w:val="28"/>
           <w:lang w:val="en-CA"/>
         </w:rPr>
-        <w:t xml:space="preserve">entryFreq </w:t>
+        <w:t>entryFreq</w:t>
+      </w:r>
+      <w:proofErr w:type="spellEnd"/>
+      <w:r>
+        <w:rPr>
+          <w:b/>
+          <w:sz w:val="28"/>
+          <w:szCs w:val="28"/>
+          <w:lang w:val="en-CA"/>
+        </w:rPr>
+        <w:t xml:space="preserve"> </w:t>
       </w:r>
       <w:r>
         <w:rPr>
@@ -2353,6 +2933,7 @@
         </w:rPr>
         <w:t xml:space="preserve">be the frequency of entry. We cumulate </w:t>
       </w:r>
+      <w:proofErr w:type="spellStart"/>
       <w:r>
         <w:rPr>
           <w:b/>
@@ -2362,6 +2943,7 @@
         </w:rPr>
         <w:t>entryFreq</w:t>
       </w:r>
+      <w:proofErr w:type="spellEnd"/>
       <w:r>
         <w:rPr>
           <w:sz w:val="28"/>
@@ -2766,15 +3348,43 @@
           <w:szCs w:val="32"/>
           <w:lang w:val="en-CA"/>
         </w:rPr>
-        <w:t xml:space="preserve"> Y and Z value of the finger </w:t>
-      </w:r>
-      <w:r>
-        <w:rPr>
-          <w:sz w:val="32"/>
-          <w:szCs w:val="32"/>
-          <w:lang w:val="en-CA"/>
-        </w:rPr>
-        <w:t xml:space="preserve">tip.When the current x is smaller than the previous one, the direction is </w:t>
+        <w:t xml:space="preserve"> Y and Z value of the </w:t>
+      </w:r>
+      <w:proofErr w:type="spellStart"/>
+      <w:r>
+        <w:rPr>
+          <w:sz w:val="32"/>
+          <w:szCs w:val="32"/>
+          <w:lang w:val="en-CA"/>
+        </w:rPr>
+        <w:t xml:space="preserve">finger </w:t>
+      </w:r>
+      <w:proofErr w:type="gramStart"/>
+      <w:r>
+        <w:rPr>
+          <w:sz w:val="32"/>
+          <w:szCs w:val="32"/>
+          <w:lang w:val="en-CA"/>
+        </w:rPr>
+        <w:t>tip</w:t>
+      </w:r>
+      <w:proofErr w:type="spellEnd"/>
+      <w:r>
+        <w:rPr>
+          <w:sz w:val="32"/>
+          <w:szCs w:val="32"/>
+          <w:lang w:val="en-CA"/>
+        </w:rPr>
+        <w:t>.When</w:t>
+      </w:r>
+      <w:proofErr w:type="gramEnd"/>
+      <w:r>
+        <w:rPr>
+          <w:sz w:val="32"/>
+          <w:szCs w:val="32"/>
+          <w:lang w:val="en-CA"/>
+        </w:rPr>
+        <w:t xml:space="preserve"> the current x is smaller than the previous one, the direction is </w:t>
       </w:r>
       <w:r>
         <w:rPr>
@@ -2882,7 +3492,16 @@
           <w:szCs w:val="32"/>
           <w:lang w:val="en-CA"/>
         </w:rPr>
-        <w:t xml:space="preserve">We record the previous direction and each time the current direction does not equal to the previous direction, </w:t>
+        <w:t xml:space="preserve">We record the previous direction and each time the current direction does not equal to the previous </w:t>
+      </w:r>
+      <w:proofErr w:type="gramStart"/>
+      <w:r>
+        <w:rPr>
+          <w:sz w:val="32"/>
+          <w:szCs w:val="32"/>
+          <w:lang w:val="en-CA"/>
+        </w:rPr>
+        <w:t xml:space="preserve">direction, </w:t>
       </w:r>
       <w:r>
         <w:rPr>
@@ -2898,7 +3517,16 @@
           <w:szCs w:val="32"/>
           <w:lang w:val="en-CA"/>
         </w:rPr>
-        <w:t xml:space="preserve">a </w:t>
+        <w:t>a</w:t>
+      </w:r>
+      <w:proofErr w:type="gramEnd"/>
+      <w:r>
+        <w:rPr>
+          <w:sz w:val="32"/>
+          <w:szCs w:val="32"/>
+          <w:lang w:val="en-CA"/>
+        </w:rPr>
+        <w:t xml:space="preserve"> </w:t>
       </w:r>
       <w:r>
         <w:rPr>
@@ -2916,15 +3544,6 @@
         </w:rPr>
         <w:t>hange happens. Replace the previous direction with the current direction at the end of each loop.</w:t>
       </w:r>
-    </w:p>
-    <w:p>
-      <w:pPr>
-        <w:rPr>
-          <w:sz w:val="32"/>
-          <w:szCs w:val="32"/>
-          <w:lang w:val="en-CA"/>
-        </w:rPr>
-      </w:pPr>
     </w:p>
     <w:p>
       <w:pPr>
@@ -2939,6 +3558,87 @@
           <w:lang w:val="en-CA"/>
         </w:rPr>
       </w:pPr>
+      <w:r>
+        <w:rPr>
+          <w:sz w:val="32"/>
+          <w:szCs w:val="32"/>
+          <w:lang w:val="en-CA"/>
+        </w:rPr>
+        <w:t>Task Axis Crossing</w:t>
+      </w:r>
+    </w:p>
+    <w:p>
+      <w:pPr>
+        <w:pStyle w:val="ListParagraph"/>
+        <w:rPr>
+          <w:sz w:val="32"/>
+          <w:szCs w:val="32"/>
+          <w:lang w:val="en-CA"/>
+        </w:rPr>
+      </w:pPr>
+    </w:p>
+    <w:p>
+      <w:pPr>
+        <w:pStyle w:val="ListParagraph"/>
+        <w:numPr>
+          <w:ilvl w:val="0"/>
+          <w:numId w:val="3"/>
+        </w:numPr>
+        <w:rPr>
+          <w:sz w:val="32"/>
+          <w:szCs w:val="32"/>
+          <w:lang w:val="en-CA"/>
+        </w:rPr>
+      </w:pPr>
+      <w:r>
+        <w:rPr>
+          <w:sz w:val="32"/>
+          <w:szCs w:val="32"/>
+          <w:lang w:val="en-CA"/>
+        </w:rPr>
+        <w:t>Definition</w:t>
+      </w:r>
+    </w:p>
+    <w:p>
+      <w:pPr>
+        <w:pStyle w:val="ListParagraph"/>
+        <w:ind w:left="1440"/>
+        <w:rPr>
+          <w:sz w:val="32"/>
+          <w:szCs w:val="32"/>
+          <w:lang w:val="en-CA"/>
+        </w:rPr>
+      </w:pPr>
+      <w:r>
+        <w:rPr>
+          <w:sz w:val="32"/>
+          <w:szCs w:val="32"/>
+          <w:lang w:val="en-CA"/>
+        </w:rPr>
+        <w:t>The number of times that the paths of the finger cross the task plane.</w:t>
+      </w:r>
+    </w:p>
+    <w:p>
+      <w:pPr>
+        <w:pStyle w:val="ListParagraph"/>
+        <w:numPr>
+          <w:ilvl w:val="0"/>
+          <w:numId w:val="2"/>
+        </w:numPr>
+        <w:rPr>
+          <w:sz w:val="32"/>
+          <w:szCs w:val="32"/>
+          <w:lang w:val="en-CA"/>
+        </w:rPr>
+      </w:pPr>
+      <w:r>
+        <w:rPr>
+          <w:sz w:val="32"/>
+          <w:szCs w:val="32"/>
+          <w:lang w:val="en-CA"/>
+        </w:rPr>
+        <w:t xml:space="preserve"> Movement Offset</w:t>
+      </w:r>
     </w:p>
     <w:p>
       <w:pPr>
@@ -3023,7 +3723,7 @@
   <w:abstractNum w:abstractNumId="0">
     <w:nsid w:val="0735261C"/>
     <w:multiLevelType w:val="hybridMultilevel"/>
-    <w:tmpl w:val="09C2A926"/>
+    <w:tmpl w:val="F96C699C"/>
     <w:lvl w:ilvl="0" w:tplc="0409000B">
       <w:start w:val="1"/>
       <w:numFmt w:val="bullet"/>
@@ -3136,17 +3836,17 @@
   <w:abstractNum w:abstractNumId="1">
     <w:nsid w:val="0E5A4AB7"/>
     <w:multiLevelType w:val="hybridMultilevel"/>
-    <w:tmpl w:val="6B2E625C"/>
+    <w:tmpl w:val="2F28758C"/>
     <w:lvl w:ilvl="0" w:tplc="04090001">
       <w:start w:val="1"/>
       <w:numFmt w:val="bullet"/>
-      <w:lvlText w:val=""/>
+      <w:lvlText w:val=""/>
       <w:lvlJc w:val="left"/>
       <w:pPr>
         <w:ind w:left="720" w:hanging="360"/>
       </w:pPr>
       <w:rPr>
-        <w:rFonts w:ascii="Wingdings" w:hAnsi="Wingdings" w:hint="default"/>
+        <w:rFonts w:ascii="Symbol" w:hAnsi="Symbol" w:hint="default"/>
       </w:rPr>
     </w:lvl>
     <w:lvl w:ilvl="1" w:tplc="04090003" w:tentative="1">

</xml_diff>

<commit_message>
fix the previous problems
</commit_message>
<xml_diff>
--- a/Final report of internship.docx
+++ b/Final report of internship.docx
@@ -482,8 +482,6 @@
                 <w:lang w:val="en-CA"/>
               </w:rPr>
             </w:pPr>
-            <w:bookmarkStart w:id="0" w:name="_GoBack"/>
-            <w:bookmarkEnd w:id="0"/>
           </w:p>
         </w:tc>
         <w:tc>
@@ -1733,7 +1731,60 @@
           <w:szCs w:val="28"/>
           <w:lang w:val="en-CA"/>
         </w:rPr>
-        <w:t>suppose P1=</w:t>
+        <w:t xml:space="preserve">suppose </w:t>
+      </w:r>
+      <w:r>
+        <w:rPr>
+          <w:sz w:val="28"/>
+          <w:szCs w:val="28"/>
+          <w:lang w:val="en-CA"/>
+        </w:rPr>
+        <w:t>P</w:t>
+      </w:r>
+      <w:proofErr w:type="gramStart"/>
+      <w:r>
+        <w:rPr>
+          <w:sz w:val="28"/>
+          <w:szCs w:val="28"/>
+          <w:lang w:val="en-CA"/>
+        </w:rPr>
+        <w:t>1,P</w:t>
+      </w:r>
+      <w:proofErr w:type="gramEnd"/>
+      <w:r>
+        <w:rPr>
+          <w:sz w:val="28"/>
+          <w:szCs w:val="28"/>
+          <w:lang w:val="en-CA"/>
+        </w:rPr>
+        <w:t>2 and P3 are three points on the tablet.</w:t>
+      </w:r>
+    </w:p>
+    <w:p>
+      <w:pPr>
+        <w:pStyle w:val="ListParagraph"/>
+        <w:ind w:left="2160"/>
+        <w:rPr>
+          <w:sz w:val="28"/>
+          <w:szCs w:val="28"/>
+          <w:lang w:val="en-CA"/>
+        </w:rPr>
+      </w:pPr>
+      <w:r>
+        <w:rPr>
+          <w:sz w:val="28"/>
+          <w:szCs w:val="28"/>
+          <w:lang w:val="en-CA"/>
+        </w:rPr>
+        <w:t xml:space="preserve">Let </w:t>
+      </w:r>
+      <w:r>
+        <w:rPr>
+          <w:sz w:val="28"/>
+          <w:szCs w:val="28"/>
+          <w:lang w:val="en-CA"/>
+        </w:rPr>
+        <w:t>P1=</w:t>
       </w:r>
       <w:r>
         <w:rPr>
@@ -2000,6 +2051,25 @@
           <w:lang w:val="en-CA"/>
         </w:rPr>
         <w:t>)</w:t>
+      </w:r>
+    </w:p>
+    <w:p>
+      <w:pPr>
+        <w:pStyle w:val="ListParagraph"/>
+        <w:ind w:left="2160"/>
+        <w:rPr>
+          <w:sz w:val="28"/>
+          <w:szCs w:val="28"/>
+          <w:lang w:val="en-CA"/>
+        </w:rPr>
+      </w:pPr>
+      <w:r>
+        <w:rPr>
+          <w:sz w:val="28"/>
+          <w:szCs w:val="28"/>
+          <w:lang w:val="en-CA"/>
+        </w:rPr>
+        <w:t xml:space="preserve">Then </w:t>
       </w:r>
     </w:p>
     <w:p>
@@ -2678,6 +2748,16 @@
         </w:rPr>
         <w:t>Vector</w:t>
       </w:r>
+      <w:r>
+        <w:rPr>
+          <w:sz w:val="28"/>
+          <w:szCs w:val="28"/>
+          <w:lang w:val="en-CA"/>
+        </w:rPr>
+        <w:t xml:space="preserve"> of tablet</w:t>
+      </w:r>
+      <w:bookmarkStart w:id="0" w:name="_GoBack"/>
+      <w:bookmarkEnd w:id="0"/>
       <w:r>
         <w:rPr>
           <w:sz w:val="28"/>

</xml_diff>